<commit_message>
Uploaded final System Manual and Flowchart
</commit_message>
<xml_diff>
--- a/SystemManualOP_20537268.docx
+++ b/SystemManualOP_20537268.docx
@@ -15,7 +15,16 @@
         <w:pStyle w:val="Heading1"/>
       </w:pPr>
       <w:r>
-        <w:t>Robot Drawing Program - Planning</w:t>
+        <w:t xml:space="preserve">Robot Drawing Program </w:t>
+      </w:r>
+      <w:r>
+        <w:t>–</w:t>
+      </w:r>
+      <w:r>
+        <w:t xml:space="preserve"> </w:t>
+      </w:r>
+      <w:r>
+        <w:t>System Manual</w:t>
       </w:r>
     </w:p>
     <w:p>
@@ -141,10 +150,7 @@
         <w:t xml:space="preserve">Before beginning writing, an initial packet of GCODE </w:t>
       </w:r>
       <w:r>
-        <w:t xml:space="preserve">should be passed to the robot to set it up ready for the writing instructions. </w:t>
-      </w:r>
-      <w:r>
-        <w:t>The GCODE should be passed line by line through a serial port to the robot arm. The robot will accept one line at a time and will respond “ok” when ready for another. The program should only send another command once this “ok” is received.</w:t>
+        <w:t>should be passed to the robot to set it up ready for the writing instructions. The GCODE should be passed line by line through a serial port to the robot arm. The robot will accept one line at a time and will respond “ok” when ready for another. The program should only send another command once this “ok” is received.</w:t>
       </w:r>
     </w:p>
     <w:p>
@@ -243,7 +249,10 @@
           </w:tcPr>
           <w:p>
             <w:r>
-              <w:t>height</w:t>
+              <w:t>letterH</w:t>
+            </w:r>
+            <w:r>
+              <w:t>eight</w:t>
             </w:r>
           </w:p>
         </w:tc>
@@ -281,7 +290,10 @@
           </w:tcPr>
           <w:p>
             <w:r>
-              <w:t>scale</w:t>
+              <w:t>letterS</w:t>
+            </w:r>
+            <w:r>
+              <w:t>cale</w:t>
             </w:r>
           </w:p>
         </w:tc>
@@ -301,15 +313,7 @@
           </w:tcPr>
           <w:p>
             <w:r>
-              <w:t xml:space="preserve">The height of the letters, scaled against the default height within the </w:t>
-            </w:r>
-            <w:proofErr w:type="spellStart"/>
-            <w:r>
-              <w:t>fontData</w:t>
-            </w:r>
-            <w:proofErr w:type="spellEnd"/>
-            <w:r>
-              <w:t xml:space="preserve"> file.</w:t>
+              <w:t>The height of the letters, scaled against the default height within the fontData file.</w:t>
             </w:r>
           </w:p>
         </w:tc>
@@ -323,11 +327,9 @@
             <w:tcW w:w="2122" w:type="dxa"/>
           </w:tcPr>
           <w:p>
-            <w:proofErr w:type="spellStart"/>
             <w:r>
               <w:t>fontData</w:t>
             </w:r>
-            <w:proofErr w:type="spellEnd"/>
           </w:p>
         </w:tc>
         <w:tc>
@@ -336,7 +338,7 @@
           </w:tcPr>
           <w:p>
             <w:r>
-              <w:t>Nested structure</w:t>
+              <w:t>struct</w:t>
             </w:r>
           </w:p>
         </w:tc>
@@ -363,11 +365,10 @@
             <w:tcW w:w="2122" w:type="dxa"/>
           </w:tcPr>
           <w:p>
-            <w:proofErr w:type="spellStart"/>
-            <w:r>
-              <w:t>textFile</w:t>
-            </w:r>
-            <w:proofErr w:type="spellEnd"/>
+            <w:r>
+              <w:lastRenderedPageBreak/>
+              <w:t>drawWord</w:t>
+            </w:r>
           </w:p>
         </w:tc>
         <w:tc>
@@ -376,7 +377,7 @@
           </w:tcPr>
           <w:p>
             <w:r>
-              <w:t>string</w:t>
+              <w:t>Int</w:t>
             </w:r>
           </w:p>
         </w:tc>
@@ -386,7 +387,10 @@
           </w:tcPr>
           <w:p>
             <w:r>
-              <w:t>Name of file to be read into program.</w:t>
+              <w:t>T</w:t>
+            </w:r>
+            <w:r>
+              <w:t>he current word to be drawn</w:t>
             </w:r>
           </w:p>
         </w:tc>
@@ -400,12 +404,9 @@
             <w:tcW w:w="2122" w:type="dxa"/>
           </w:tcPr>
           <w:p>
-            <w:proofErr w:type="spellStart"/>
-            <w:r>
-              <w:lastRenderedPageBreak/>
-              <w:t>drawText</w:t>
-            </w:r>
-            <w:proofErr w:type="spellEnd"/>
+            <w:r>
+              <w:t>filePosition</w:t>
+            </w:r>
           </w:p>
         </w:tc>
         <w:tc>
@@ -414,7 +415,7 @@
           </w:tcPr>
           <w:p>
             <w:r>
-              <w:t>string</w:t>
+              <w:t>Int</w:t>
             </w:r>
           </w:p>
         </w:tc>
@@ -424,15 +425,10 @@
           </w:tcPr>
           <w:p>
             <w:r>
-              <w:t xml:space="preserve">Text read from </w:t>
-            </w:r>
-            <w:proofErr w:type="spellStart"/>
-            <w:r>
-              <w:t>textFile</w:t>
-            </w:r>
-            <w:proofErr w:type="spellEnd"/>
-            <w:r>
-              <w:t xml:space="preserve"> into a string to allow substring splitting</w:t>
+              <w:t>Position of the next word to be read out</w:t>
+            </w:r>
+            <w:r>
+              <w:t xml:space="preserve"> from the file. Increments by the word length each loop.</w:t>
             </w:r>
           </w:p>
         </w:tc>
@@ -446,11 +442,9 @@
             <w:tcW w:w="2122" w:type="dxa"/>
           </w:tcPr>
           <w:p>
-            <w:proofErr w:type="spellStart"/>
-            <w:r>
-              <w:t>drawWords</w:t>
-            </w:r>
-            <w:proofErr w:type="spellEnd"/>
+            <w:r>
+              <w:t>positionMarker</w:t>
+            </w:r>
           </w:p>
         </w:tc>
         <w:tc>
@@ -459,7 +453,7 @@
           </w:tcPr>
           <w:p>
             <w:r>
-              <w:t>array</w:t>
+              <w:t>Int</w:t>
             </w:r>
           </w:p>
         </w:tc>
@@ -469,15 +463,7 @@
           </w:tcPr>
           <w:p>
             <w:r>
-              <w:t xml:space="preserve">Split </w:t>
-            </w:r>
-            <w:proofErr w:type="spellStart"/>
-            <w:r>
-              <w:t>drawText</w:t>
-            </w:r>
-            <w:proofErr w:type="spellEnd"/>
-            <w:r>
-              <w:t xml:space="preserve"> into each individual word, space and newline to be iterated over</w:t>
+              <w:t>Keeps track of current position within the file</w:t>
             </w:r>
           </w:p>
         </w:tc>
@@ -491,11 +477,9 @@
             <w:tcW w:w="2122" w:type="dxa"/>
           </w:tcPr>
           <w:p>
-            <w:proofErr w:type="spellStart"/>
-            <w:r>
-              <w:t>remainingWidth</w:t>
-            </w:r>
-            <w:proofErr w:type="spellEnd"/>
+            <w:r>
+              <w:t>X</w:t>
+            </w:r>
           </w:p>
         </w:tc>
         <w:tc>
@@ -504,7 +488,7 @@
           </w:tcPr>
           <w:p>
             <w:r>
-              <w:t>float</w:t>
+              <w:t>Int</w:t>
             </w:r>
           </w:p>
         </w:tc>
@@ -514,10 +498,7 @@
           </w:tcPr>
           <w:p>
             <w:r>
-              <w:t xml:space="preserve">Width of canvas minus </w:t>
-            </w:r>
-            <w:r>
-              <w:t>currently plotted letters</w:t>
+              <w:t>Variable used in FOR loops to iterate over each letter in the word within the file</w:t>
             </w:r>
           </w:p>
         </w:tc>
@@ -531,11 +512,9 @@
             <w:tcW w:w="2122" w:type="dxa"/>
           </w:tcPr>
           <w:p>
-            <w:proofErr w:type="spellStart"/>
-            <w:r>
-              <w:t>xOffset</w:t>
-            </w:r>
-            <w:proofErr w:type="spellEnd"/>
+            <w:r>
+              <w:t>remainingWidth</w:t>
+            </w:r>
           </w:p>
         </w:tc>
         <w:tc>
@@ -554,7 +533,10 @@
           </w:tcPr>
           <w:p>
             <w:r>
-              <w:t>Offset along x for letters to ensure spacing between</w:t>
+              <w:t xml:space="preserve">Width of canvas minus </w:t>
+            </w:r>
+            <w:r>
+              <w:t>currently plotted letters</w:t>
             </w:r>
           </w:p>
         </w:tc>
@@ -568,11 +550,9 @@
             <w:tcW w:w="2122" w:type="dxa"/>
           </w:tcPr>
           <w:p>
-            <w:proofErr w:type="spellStart"/>
-            <w:r>
-              <w:t>yOffset</w:t>
-            </w:r>
-            <w:proofErr w:type="spellEnd"/>
+            <w:r>
+              <w:t>wordWidth</w:t>
+            </w:r>
           </w:p>
         </w:tc>
         <w:tc>
@@ -581,7 +561,7 @@
           </w:tcPr>
           <w:p>
             <w:r>
-              <w:t>float</w:t>
+              <w:t>Float</w:t>
             </w:r>
           </w:p>
         </w:tc>
@@ -591,7 +571,7 @@
           </w:tcPr>
           <w:p>
             <w:r>
-              <w:t>Controls newlines and spaces letters along the y direction</w:t>
+              <w:t>The calculated width of the current word</w:t>
             </w:r>
           </w:p>
         </w:tc>
@@ -605,11 +585,9 @@
             <w:tcW w:w="2122" w:type="dxa"/>
           </w:tcPr>
           <w:p>
-            <w:proofErr w:type="spellStart"/>
-            <w:r>
-              <w:t>initialGCODE</w:t>
-            </w:r>
-            <w:proofErr w:type="spellEnd"/>
+            <w:r>
+              <w:t>xOffset</w:t>
+            </w:r>
           </w:p>
         </w:tc>
         <w:tc>
@@ -618,7 +596,7 @@
           </w:tcPr>
           <w:p>
             <w:r>
-              <w:t>array</w:t>
+              <w:t>float</w:t>
             </w:r>
           </w:p>
         </w:tc>
@@ -628,10 +606,7 @@
           </w:tcPr>
           <w:p>
             <w:r>
-              <w:t>Initialisation instructions</w:t>
-            </w:r>
-            <w:r>
-              <w:t>, sent individually</w:t>
+              <w:t>Offset along x for letters to ensure spacing between</w:t>
             </w:r>
           </w:p>
         </w:tc>
@@ -645,11 +620,79 @@
             <w:tcW w:w="2122" w:type="dxa"/>
           </w:tcPr>
           <w:p>
-            <w:proofErr w:type="spellStart"/>
+            <w:r>
+              <w:t>yOffset</w:t>
+            </w:r>
+          </w:p>
+        </w:tc>
+        <w:tc>
+          <w:tcPr>
+            <w:tcW w:w="1842" w:type="dxa"/>
+          </w:tcPr>
+          <w:p>
+            <w:r>
+              <w:t>float</w:t>
+            </w:r>
+          </w:p>
+        </w:tc>
+        <w:tc>
+          <w:tcPr>
+            <w:tcW w:w="5052" w:type="dxa"/>
+          </w:tcPr>
+          <w:p>
+            <w:r>
+              <w:t>Controls newlines and spaces letters along the y direction</w:t>
+            </w:r>
+          </w:p>
+        </w:tc>
+      </w:tr>
+      <w:tr>
+        <w:trPr>
+          <w:trHeight w:val="547"/>
+        </w:trPr>
+        <w:tc>
+          <w:tcPr>
+            <w:tcW w:w="2122" w:type="dxa"/>
+          </w:tcPr>
+          <w:p>
+            <w:r>
+              <w:t>drawLetter</w:t>
+            </w:r>
+          </w:p>
+        </w:tc>
+        <w:tc>
+          <w:tcPr>
+            <w:tcW w:w="1842" w:type="dxa"/>
+          </w:tcPr>
+          <w:p>
+            <w:r>
+              <w:t>Int</w:t>
+            </w:r>
+          </w:p>
+        </w:tc>
+        <w:tc>
+          <w:tcPr>
+            <w:tcW w:w="5052" w:type="dxa"/>
+          </w:tcPr>
+          <w:p>
+            <w:r>
+              <w:t>Used to iterate over word within the FOR loop</w:t>
+            </w:r>
+          </w:p>
+        </w:tc>
+      </w:tr>
+      <w:tr>
+        <w:trPr>
+          <w:trHeight w:val="547"/>
+        </w:trPr>
+        <w:tc>
+          <w:tcPr>
+            <w:tcW w:w="2122" w:type="dxa"/>
+          </w:tcPr>
+          <w:p>
             <w:r>
               <w:t>penCommand</w:t>
             </w:r>
-            <w:proofErr w:type="spellEnd"/>
           </w:p>
         </w:tc>
         <w:tc>
@@ -657,11 +700,9 @@
             <w:tcW w:w="1842" w:type="dxa"/>
           </w:tcPr>
           <w:p>
-            <w:proofErr w:type="spellStart"/>
             <w:r>
               <w:t>boolean</w:t>
             </w:r>
-            <w:proofErr w:type="spellEnd"/>
           </w:p>
         </w:tc>
         <w:tc>
@@ -670,18 +711,80 @@
           </w:tcPr>
           <w:p>
             <w:r>
-              <w:t xml:space="preserve">Tells the </w:t>
-            </w:r>
-            <w:proofErr w:type="spellStart"/>
-            <w:r>
-              <w:t>GCode</w:t>
-            </w:r>
-            <w:proofErr w:type="spellEnd"/>
-            <w:r>
-              <w:t xml:space="preserve"> compiler whether to append </w:t>
+              <w:t xml:space="preserve">Tells the GCode compiler whether to append </w:t>
             </w:r>
             <w:r>
               <w:t>a pen instruction depending on whether it changed the previous step.</w:t>
+            </w:r>
+          </w:p>
+        </w:tc>
+      </w:tr>
+      <w:tr>
+        <w:trPr>
+          <w:trHeight w:val="547"/>
+        </w:trPr>
+        <w:tc>
+          <w:tcPr>
+            <w:tcW w:w="2122" w:type="dxa"/>
+          </w:tcPr>
+          <w:p>
+            <w:r>
+              <w:t>GCODELine</w:t>
+            </w:r>
+          </w:p>
+        </w:tc>
+        <w:tc>
+          <w:tcPr>
+            <w:tcW w:w="1842" w:type="dxa"/>
+          </w:tcPr>
+          <w:p>
+            <w:r>
+              <w:t>Char</w:t>
+            </w:r>
+          </w:p>
+        </w:tc>
+        <w:tc>
+          <w:tcPr>
+            <w:tcW w:w="5052" w:type="dxa"/>
+          </w:tcPr>
+          <w:p>
+            <w:r>
+              <w:t>Char array to store the GCODE output before being sent to the buffer</w:t>
+            </w:r>
+          </w:p>
+        </w:tc>
+      </w:tr>
+      <w:tr>
+        <w:trPr>
+          <w:trHeight w:val="547"/>
+        </w:trPr>
+        <w:tc>
+          <w:tcPr>
+            <w:tcW w:w="2122" w:type="dxa"/>
+          </w:tcPr>
+          <w:p>
+            <w:r>
+              <w:t>currentLine</w:t>
+            </w:r>
+          </w:p>
+        </w:tc>
+        <w:tc>
+          <w:tcPr>
+            <w:tcW w:w="1842" w:type="dxa"/>
+          </w:tcPr>
+          <w:p>
+            <w:r>
+              <w:t>Int</w:t>
+            </w:r>
+          </w:p>
+        </w:tc>
+        <w:tc>
+          <w:tcPr>
+            <w:tcW w:w="5052" w:type="dxa"/>
+          </w:tcPr>
+          <w:p>
+            <w:r>
+              <w:t>Iterate over each line of instructions within a letter</w:t>
             </w:r>
           </w:p>
         </w:tc>
@@ -697,18 +800,22 @@
     </w:p>
     <w:p>
       <w:r>
-        <w:t xml:space="preserve">struct </w:t>
-      </w:r>
-      <w:proofErr w:type="spellStart"/>
-      <w:r>
-        <w:t>loadFont</w:t>
-      </w:r>
-      <w:proofErr w:type="spellEnd"/>
+        <w:t>int</w:t>
+      </w:r>
+      <w:r>
+        <w:t xml:space="preserve"> loadFont</w:t>
+      </w:r>
       <w:r>
         <w:t xml:space="preserve"> (</w:t>
       </w:r>
       <w:r>
-        <w:t>string file)</w:t>
+        <w:t>struct fontData</w:t>
+      </w:r>
+      <w:r>
+        <w:t xml:space="preserve"> *letters</w:t>
+      </w:r>
+      <w:r>
+        <w:t>)</w:t>
       </w:r>
     </w:p>
     <w:p>
@@ -724,19 +831,16 @@
         <w:ind w:left="720"/>
       </w:pPr>
       <w:r>
-        <w:t>file</w:t>
-      </w:r>
-      <w:r>
-        <w:t xml:space="preserve"> </w:t>
-      </w:r>
-      <w:r>
-        <w:t>–</w:t>
-      </w:r>
-      <w:r>
-        <w:t xml:space="preserve"> </w:t>
-      </w:r>
-      <w:r>
-        <w:t>Specifies the name of the font file to read, in most cases will be SingleStrokeFont.txt</w:t>
+        <w:t xml:space="preserve">fontData *letters – points to the </w:t>
+      </w:r>
+      <w:r>
+        <w:t>nested structure-array</w:t>
+      </w:r>
+      <w:r>
+        <w:t xml:space="preserve"> to be </w:t>
+      </w:r>
+      <w:r>
+        <w:t>read into</w:t>
       </w:r>
     </w:p>
     <w:p>
@@ -747,32 +851,36 @@
         <w:t xml:space="preserve">Return </w:t>
       </w:r>
       <w:r>
-        <w:t>value – returns a structure</w:t>
-      </w:r>
-      <w:r>
-        <w:t xml:space="preserve"> including each ASCII character, each is a structure containing C, N and GCODE instructions</w:t>
-      </w:r>
-    </w:p>
-    <w:p>
-      <w:r>
-        <w:t>float</w:t>
+        <w:t xml:space="preserve">value – </w:t>
+      </w:r>
+      <w:r>
+        <w:t>returns 0 for successful operation, 1 for error</w:t>
+      </w:r>
+    </w:p>
+    <w:p>
+      <w:r>
+        <w:t>void</w:t>
       </w:r>
       <w:r>
         <w:t xml:space="preserve"> </w:t>
       </w:r>
-      <w:proofErr w:type="spellStart"/>
-      <w:r>
-        <w:t>getLetterWidth</w:t>
-      </w:r>
-      <w:proofErr w:type="spellEnd"/>
-      <w:r>
-        <w:t xml:space="preserve"> (struct* font</w:t>
-      </w:r>
-      <w:r>
-        <w:t>, float letter</w:t>
-      </w:r>
-      <w:r>
-        <w:t>, float scale</w:t>
+      <w:r>
+        <w:t>generateGCODE</w:t>
+      </w:r>
+      <w:r>
+        <w:t xml:space="preserve"> (</w:t>
+      </w:r>
+      <w:r>
+        <w:t xml:space="preserve">float X, float Y, float P, float scale, float xOffset, float yOffset, </w:t>
+      </w:r>
+      <w:r>
+        <w:t>int</w:t>
+      </w:r>
+      <w:r>
+        <w:t xml:space="preserve"> setPen</w:t>
+      </w:r>
+      <w:r>
+        <w:t>, char *GCODE</w:t>
       </w:r>
       <w:r>
         <w:t>)</w:t>
@@ -788,21 +896,10 @@
         <w:ind w:left="720"/>
       </w:pPr>
       <w:r>
-        <w:t>font</w:t>
-      </w:r>
-      <w:r>
-        <w:t xml:space="preserve"> – </w:t>
-      </w:r>
-      <w:r>
-        <w:t xml:space="preserve">points back to </w:t>
-      </w:r>
-      <w:proofErr w:type="spellStart"/>
-      <w:r>
-        <w:t>fontData</w:t>
-      </w:r>
-      <w:proofErr w:type="spellEnd"/>
-      <w:r>
-        <w:t xml:space="preserve"> structure</w:t>
+        <w:t>X, Y, P – float values of GCODE instruction</w:t>
+      </w:r>
+      <w:r>
+        <w:t xml:space="preserve"> for that line</w:t>
       </w:r>
     </w:p>
     <w:p>
@@ -810,20 +907,24 @@
         <w:ind w:left="720"/>
       </w:pPr>
       <w:r>
-        <w:t xml:space="preserve">letter – specifies ASCII character to reference in </w:t>
-      </w:r>
-      <w:proofErr w:type="spellStart"/>
-      <w:r>
-        <w:t>fontData</w:t>
-      </w:r>
-      <w:proofErr w:type="spellEnd"/>
+        <w:t>scale – linear scaling factor for instructions</w:t>
+      </w:r>
     </w:p>
     <w:p>
       <w:pPr>
         <w:ind w:left="720"/>
       </w:pPr>
       <w:r>
-        <w:t>scale – linear scaling factor for instructions</w:t>
+        <w:t xml:space="preserve">xOffset, yOffset </w:t>
+      </w:r>
+      <w:r>
+        <w:t>–</w:t>
+      </w:r>
+      <w:r>
+        <w:t xml:space="preserve"> </w:t>
+      </w:r>
+      <w:r>
+        <w:t>offsets for characters to control position within canvas</w:t>
       </w:r>
     </w:p>
     <w:p>
@@ -831,72 +932,10 @@
         <w:ind w:left="720"/>
       </w:pPr>
       <w:r>
-        <w:t xml:space="preserve">Return </w:t>
-      </w:r>
-      <w:r>
-        <w:t xml:space="preserve">value – returns a </w:t>
-      </w:r>
-      <w:r>
-        <w:t xml:space="preserve">float </w:t>
-      </w:r>
-      <w:r>
-        <w:t>value for the absolute width of a letter without next-letter offset</w:t>
-      </w:r>
-    </w:p>
-    <w:p>
-      <w:r>
-        <w:t>string</w:t>
-      </w:r>
-      <w:r>
-        <w:t xml:space="preserve"> </w:t>
-      </w:r>
-      <w:proofErr w:type="spellStart"/>
-      <w:r>
-        <w:t>generateGCODE</w:t>
-      </w:r>
-      <w:proofErr w:type="spellEnd"/>
-      <w:r>
-        <w:t xml:space="preserve"> (</w:t>
-      </w:r>
-      <w:r>
-        <w:t xml:space="preserve">float X, float Y, float P, float scale, float </w:t>
-      </w:r>
-      <w:proofErr w:type="spellStart"/>
-      <w:r>
-        <w:t>xOffset</w:t>
-      </w:r>
-      <w:proofErr w:type="spellEnd"/>
-      <w:r>
-        <w:t xml:space="preserve">, float </w:t>
-      </w:r>
-      <w:proofErr w:type="spellStart"/>
-      <w:r>
-        <w:t>yOffset</w:t>
-      </w:r>
-      <w:proofErr w:type="spellEnd"/>
-      <w:r>
-        <w:t xml:space="preserve">, </w:t>
-      </w:r>
-      <w:proofErr w:type="spellStart"/>
-      <w:r>
-        <w:t>boolean</w:t>
-      </w:r>
-      <w:proofErr w:type="spellEnd"/>
-      <w:r>
-        <w:t xml:space="preserve"> </w:t>
-      </w:r>
-      <w:proofErr w:type="spellStart"/>
-      <w:r>
-        <w:t>setPen</w:t>
-      </w:r>
-      <w:proofErr w:type="spellEnd"/>
-      <w:r>
-        <w:t>)</w:t>
-      </w:r>
-    </w:p>
-    <w:p>
-      <w:r>
-        <w:t xml:space="preserve">Parameters: </w:t>
+        <w:t xml:space="preserve">setPen – </w:t>
+      </w:r>
+      <w:r>
+        <w:t>specifies whether to send a pen update instruction, based on whether it changes from previous instruction.</w:t>
       </w:r>
     </w:p>
     <w:p>
@@ -904,10 +943,20 @@
         <w:ind w:left="720"/>
       </w:pPr>
       <w:r>
-        <w:t>X, Y, P – float values of GCODE instruction</w:t>
-      </w:r>
-      <w:r>
-        <w:t xml:space="preserve"> for that line</w:t>
+        <w:t>*GCODE – pointer back to char array which will hold the line of GCODE</w:t>
+      </w:r>
+    </w:p>
+    <w:p>
+      <w:r>
+        <w:t>int getDrawWord (int filePosition, int *drawWord, int *x</w:t>
+      </w:r>
+      <w:r>
+        <w:t>)</w:t>
+      </w:r>
+    </w:p>
+    <w:p>
+      <w:r>
+        <w:t xml:space="preserve">Parameters: </w:t>
       </w:r>
     </w:p>
     <w:p>
@@ -915,123 +964,54 @@
         <w:ind w:left="720"/>
       </w:pPr>
       <w:r>
-        <w:t>scale – linear scaling factor for instructions</w:t>
+        <w:t>filePosition</w:t>
+      </w:r>
+      <w:r>
+        <w:t xml:space="preserve"> – </w:t>
+      </w:r>
+      <w:r>
+        <w:t>position at which to begin reading the file into memory</w:t>
       </w:r>
     </w:p>
     <w:p>
       <w:pPr>
         <w:ind w:left="720"/>
       </w:pPr>
-      <w:proofErr w:type="spellStart"/>
-      <w:r>
-        <w:t>xOffset</w:t>
-      </w:r>
-      <w:proofErr w:type="spellEnd"/>
-      <w:r>
-        <w:t xml:space="preserve">, </w:t>
-      </w:r>
-      <w:proofErr w:type="spellStart"/>
-      <w:r>
-        <w:t>yOffset</w:t>
-      </w:r>
-      <w:proofErr w:type="spellEnd"/>
-      <w:r>
-        <w:t xml:space="preserve"> </w:t>
-      </w:r>
-      <w:r>
-        <w:t>–</w:t>
-      </w:r>
-      <w:r>
-        <w:t xml:space="preserve"> </w:t>
-      </w:r>
-      <w:r>
-        <w:t>offsets for characters to control position within canvas</w:t>
+      <w:r>
+        <w:lastRenderedPageBreak/>
+        <w:t>*drawWord – pointer to char array where current word to print is stored</w:t>
       </w:r>
     </w:p>
     <w:p>
       <w:pPr>
         <w:ind w:left="720"/>
       </w:pPr>
-      <w:proofErr w:type="spellStart"/>
-      <w:r>
-        <w:t>setPen</w:t>
-      </w:r>
-      <w:proofErr w:type="spellEnd"/>
-      <w:r>
-        <w:t xml:space="preserve"> – </w:t>
-      </w:r>
-      <w:r>
-        <w:t>specifies whether to send a pen update instruction, based on whether it changes from previous instruction.</w:t>
-      </w:r>
-    </w:p>
-    <w:p>
-      <w:pPr>
-        <w:ind w:left="720"/>
-      </w:pPr>
-      <w:r>
+      <w:r>
+        <w:t xml:space="preserve">*x </w:t>
+      </w:r>
+      <w:r>
+        <w:t>–</w:t>
+      </w:r>
+      <w:r>
+        <w:t xml:space="preserve"> </w:t>
+      </w:r>
+      <w:r>
+        <w:t>pointer to update x within loop</w:t>
+      </w:r>
+    </w:p>
+    <w:p>
+      <w:r>
+        <w:tab/>
         <w:t xml:space="preserve">Return </w:t>
       </w:r>
       <w:r>
-        <w:t xml:space="preserve">value – </w:t>
-      </w:r>
-      <w:r>
-        <w:t xml:space="preserve">returns </w:t>
-      </w:r>
-      <w:r>
-        <w:t>full line of GCODE as a string ready to be passed through serial port.</w:t>
-      </w:r>
-    </w:p>
-    <w:p>
-      <w:r>
-        <w:t>void</w:t>
+        <w:t>–</w:t>
       </w:r>
       <w:r>
         <w:t xml:space="preserve"> </w:t>
       </w:r>
-      <w:proofErr w:type="spellStart"/>
-      <w:r>
-        <w:t>sendSerial</w:t>
-      </w:r>
-      <w:proofErr w:type="spellEnd"/>
-      <w:r>
-        <w:t xml:space="preserve"> (string GCODE)</w:t>
-      </w:r>
-    </w:p>
-    <w:p>
-      <w:r>
-        <w:t xml:space="preserve">Parameters: </w:t>
-      </w:r>
-    </w:p>
-    <w:p>
-      <w:pPr>
-        <w:ind w:left="720"/>
-      </w:pPr>
-      <w:r>
-        <w:t>GCODE – string of current GCODE instruction</w:t>
-      </w:r>
-    </w:p>
-    <w:p>
-      <w:pPr>
-        <w:ind w:left="720"/>
-      </w:pPr>
-      <w:r>
-        <w:t>Return – void return, possibility to change to string/</w:t>
-      </w:r>
-      <w:proofErr w:type="spellStart"/>
-      <w:r>
-        <w:t>boolean</w:t>
-      </w:r>
-      <w:proofErr w:type="spellEnd"/>
-      <w:r>
-        <w:t xml:space="preserve"> for </w:t>
-      </w:r>
-      <w:proofErr w:type="spellStart"/>
-      <w:r>
-        <w:t>printf</w:t>
-      </w:r>
-      <w:proofErr w:type="spellEnd"/>
-      <w:r>
-        <w:t xml:space="preserve"> debugging.</w:t>
+      <w:r>
+        <w:t>filePosition returned after increment</w:t>
       </w:r>
     </w:p>
     <w:p>
@@ -1039,11 +1019,14 @@
         <w:pStyle w:val="Heading1"/>
       </w:pPr>
       <w:r>
-        <w:lastRenderedPageBreak/>
         <w:t>Testing Information</w:t>
       </w:r>
     </w:p>
-    <w:p/>
+    <w:p>
+      <w:r>
+        <w:tab/>
+      </w:r>
+    </w:p>
     <w:tbl>
       <w:tblPr>
         <w:tblStyle w:val="TableGrid"/>
@@ -1126,13 +1109,8 @@
             <w:tcW w:w="2373" w:type="dxa"/>
           </w:tcPr>
           <w:p>
-            <w:proofErr w:type="gramStart"/>
-            <w:r>
-              <w:t>Main(</w:t>
-            </w:r>
-            <w:proofErr w:type="gramEnd"/>
-            <w:r>
-              <w:t>)</w:t>
+            <w:r>
+              <w:t>Main()</w:t>
             </w:r>
             <w:r>
               <w:t xml:space="preserve"> </w:t>
@@ -1475,13 +1453,8 @@
             <w:tcW w:w="2373" w:type="dxa"/>
           </w:tcPr>
           <w:p>
-            <w:proofErr w:type="gramStart"/>
-            <w:r>
-              <w:t>Main(</w:t>
-            </w:r>
-            <w:proofErr w:type="gramEnd"/>
-            <w:r>
-              <w:t>) – Input text</w:t>
+            <w:r>
+              <w:t>Main() – Input text</w:t>
             </w:r>
           </w:p>
         </w:tc>
@@ -1650,18 +1623,11 @@
             <w:tcW w:w="2373" w:type="dxa"/>
           </w:tcPr>
           <w:p>
-            <w:proofErr w:type="spellStart"/>
-            <w:proofErr w:type="gramStart"/>
             <w:r>
               <w:t>getLetterWidth</w:t>
             </w:r>
-            <w:proofErr w:type="spellEnd"/>
-            <w:r>
-              <w:t>(</w:t>
-            </w:r>
-            <w:proofErr w:type="gramEnd"/>
-            <w:r>
-              <w:t>)</w:t>
+            <w:r>
+              <w:t>()</w:t>
             </w:r>
           </w:p>
         </w:tc>
@@ -1705,18 +1671,8 @@
             <w:tcW w:w="2373" w:type="dxa"/>
           </w:tcPr>
           <w:p>
-            <w:proofErr w:type="spellStart"/>
-            <w:proofErr w:type="gramStart"/>
-            <w:r>
-              <w:t>sendSerial</w:t>
-            </w:r>
-            <w:proofErr w:type="spellEnd"/>
-            <w:r>
-              <w:t>(</w:t>
-            </w:r>
-            <w:proofErr w:type="gramEnd"/>
-            <w:r>
-              <w:t>)</w:t>
+            <w:r>
+              <w:t>sendSerial()</w:t>
             </w:r>
           </w:p>
         </w:tc>
@@ -1788,17 +1744,8 @@
           <w:b/>
           <w:bCs/>
         </w:rPr>
-        <w:t xml:space="preserve"> on Moodle and </w:t>
-      </w:r>
-      <w:proofErr w:type="spellStart"/>
-      <w:r>
-        <w:rPr>
-          <w:b/>
-          <w:bCs/>
-        </w:rPr>
-        <w:t>Github</w:t>
-      </w:r>
-      <w:proofErr w:type="spellEnd"/>
+        <w:t xml:space="preserve"> on Moodle and Github</w:t>
+      </w:r>
     </w:p>
     <w:p>
       <w:pPr>
@@ -1812,19 +1759,13 @@
       <w:r>
         <w:t xml:space="preserve">I have not used AI anywhere for anything within this </w:t>
       </w:r>
-      <w:proofErr w:type="gramStart"/>
-      <w:r>
-        <w:t>coursework, and</w:t>
-      </w:r>
-      <w:proofErr w:type="gramEnd"/>
-      <w:r>
-        <w:t xml:space="preserve"> confirm that it is all my own work.</w:t>
-      </w:r>
-    </w:p>
-    <w:p/>
+      <w:r>
+        <w:t>coursework, and confirm that it is all my own work.</w:t>
+      </w:r>
+    </w:p>
     <w:sectPr>
       <w:pgSz w:w="11906" w:h="16838"/>
-      <w:pgMar w:top="709" w:right="1440" w:bottom="1440" w:left="1440" w:header="708" w:footer="708" w:gutter="0"/>
+      <w:pgMar w:top="1440" w:right="1440" w:bottom="1440" w:left="1440" w:header="708" w:footer="708" w:gutter="0"/>
       <w:cols w:space="708"/>
       <w:docGrid w:linePitch="360"/>
     </w:sectPr>
@@ -2444,7 +2385,6 @@
   <w:style w:type="character" w:default="1" w:styleId="DefaultParagraphFont">
     <w:name w:val="Default Paragraph Font"/>
     <w:uiPriority w:val="1"/>
-    <w:semiHidden/>
     <w:unhideWhenUsed/>
   </w:style>
   <w:style w:type="table" w:default="1" w:styleId="TableNormal">

</xml_diff>

<commit_message>
Added system files section
</commit_message>
<xml_diff>
--- a/SystemManualOP_20537268.docx
+++ b/SystemManualOP_20537268.docx
@@ -179,6 +179,64 @@
       </w:r>
       <w:r>
         <w:t>, the pen should return to the up state, at 0,0 position.</w:t>
+      </w:r>
+    </w:p>
+    <w:p>
+      <w:pPr>
+        <w:pStyle w:val="Heading1"/>
+      </w:pPr>
+      <w:r>
+        <w:t>Project Files</w:t>
+      </w:r>
+    </w:p>
+    <w:p/>
+    <w:p>
+      <w:proofErr w:type="spellStart"/>
+      <w:r>
+        <w:t>m</w:t>
+      </w:r>
+      <w:r>
+        <w:t>ain.c</w:t>
+      </w:r>
+      <w:proofErr w:type="spellEnd"/>
+    </w:p>
+    <w:p>
+      <w:proofErr w:type="spellStart"/>
+      <w:r>
+        <w:t>generateGCODE.h</w:t>
+      </w:r>
+      <w:proofErr w:type="spellEnd"/>
+    </w:p>
+    <w:p>
+      <w:proofErr w:type="spellStart"/>
+      <w:r>
+        <w:t>getDrawWord.h</w:t>
+      </w:r>
+      <w:proofErr w:type="spellEnd"/>
+    </w:p>
+    <w:p>
+      <w:proofErr w:type="spellStart"/>
+      <w:r>
+        <w:t>loadFont.h</w:t>
+      </w:r>
+      <w:proofErr w:type="spellEnd"/>
+    </w:p>
+    <w:p>
+      <w:proofErr w:type="spellStart"/>
+      <w:r>
+        <w:t>structs.h</w:t>
+      </w:r>
+      <w:proofErr w:type="spellEnd"/>
+    </w:p>
+    <w:p>
+      <w:r>
+        <w:lastRenderedPageBreak/>
+        <w:t>SingleStrokeFont.txt</w:t>
+      </w:r>
+    </w:p>
+    <w:p>
+      <w:r>
+        <w:t>test.txt</w:t>
       </w:r>
     </w:p>
     <w:p>
@@ -248,12 +306,14 @@
             <w:tcW w:w="2122" w:type="dxa"/>
           </w:tcPr>
           <w:p>
+            <w:proofErr w:type="spellStart"/>
             <w:r>
               <w:t>letterH</w:t>
             </w:r>
             <w:r>
               <w:t>eight</w:t>
             </w:r>
+            <w:proofErr w:type="spellEnd"/>
           </w:p>
         </w:tc>
         <w:tc>
@@ -289,12 +349,14 @@
             <w:tcW w:w="2122" w:type="dxa"/>
           </w:tcPr>
           <w:p>
+            <w:proofErr w:type="spellStart"/>
             <w:r>
               <w:t>letterS</w:t>
             </w:r>
             <w:r>
               <w:t>cale</w:t>
             </w:r>
+            <w:proofErr w:type="spellEnd"/>
           </w:p>
         </w:tc>
         <w:tc>
@@ -313,7 +375,15 @@
           </w:tcPr>
           <w:p>
             <w:r>
-              <w:t>The height of the letters, scaled against the default height within the fontData file.</w:t>
+              <w:t xml:space="preserve">The height of the letters, scaled against the default height within the </w:t>
+            </w:r>
+            <w:proofErr w:type="spellStart"/>
+            <w:r>
+              <w:t>fontData</w:t>
+            </w:r>
+            <w:proofErr w:type="spellEnd"/>
+            <w:r>
+              <w:t xml:space="preserve"> file.</w:t>
             </w:r>
           </w:p>
         </w:tc>
@@ -327,9 +397,11 @@
             <w:tcW w:w="2122" w:type="dxa"/>
           </w:tcPr>
           <w:p>
+            <w:proofErr w:type="spellStart"/>
             <w:r>
               <w:t>fontData</w:t>
             </w:r>
+            <w:proofErr w:type="spellEnd"/>
           </w:p>
         </w:tc>
         <w:tc>
@@ -365,10 +437,11 @@
             <w:tcW w:w="2122" w:type="dxa"/>
           </w:tcPr>
           <w:p>
-            <w:r>
-              <w:lastRenderedPageBreak/>
+            <w:proofErr w:type="spellStart"/>
+            <w:r>
               <w:t>drawWord</w:t>
             </w:r>
+            <w:proofErr w:type="spellEnd"/>
           </w:p>
         </w:tc>
         <w:tc>
@@ -404,9 +477,11 @@
             <w:tcW w:w="2122" w:type="dxa"/>
           </w:tcPr>
           <w:p>
+            <w:proofErr w:type="spellStart"/>
             <w:r>
               <w:t>filePosition</w:t>
             </w:r>
+            <w:proofErr w:type="spellEnd"/>
           </w:p>
         </w:tc>
         <w:tc>
@@ -442,9 +517,11 @@
             <w:tcW w:w="2122" w:type="dxa"/>
           </w:tcPr>
           <w:p>
+            <w:proofErr w:type="spellStart"/>
             <w:r>
               <w:t>positionMarker</w:t>
             </w:r>
+            <w:proofErr w:type="spellEnd"/>
           </w:p>
         </w:tc>
         <w:tc>
@@ -512,9 +589,11 @@
             <w:tcW w:w="2122" w:type="dxa"/>
           </w:tcPr>
           <w:p>
+            <w:proofErr w:type="spellStart"/>
             <w:r>
               <w:t>remainingWidth</w:t>
             </w:r>
+            <w:proofErr w:type="spellEnd"/>
           </w:p>
         </w:tc>
         <w:tc>
@@ -550,9 +629,11 @@
             <w:tcW w:w="2122" w:type="dxa"/>
           </w:tcPr>
           <w:p>
+            <w:proofErr w:type="spellStart"/>
             <w:r>
               <w:t>wordWidth</w:t>
             </w:r>
+            <w:proofErr w:type="spellEnd"/>
           </w:p>
         </w:tc>
         <w:tc>
@@ -585,9 +666,11 @@
             <w:tcW w:w="2122" w:type="dxa"/>
           </w:tcPr>
           <w:p>
+            <w:proofErr w:type="spellStart"/>
             <w:r>
               <w:t>xOffset</w:t>
             </w:r>
+            <w:proofErr w:type="spellEnd"/>
           </w:p>
         </w:tc>
         <w:tc>
@@ -620,9 +703,11 @@
             <w:tcW w:w="2122" w:type="dxa"/>
           </w:tcPr>
           <w:p>
+            <w:proofErr w:type="spellStart"/>
             <w:r>
               <w:t>yOffset</w:t>
             </w:r>
+            <w:proofErr w:type="spellEnd"/>
           </w:p>
         </w:tc>
         <w:tc>
@@ -655,9 +740,11 @@
             <w:tcW w:w="2122" w:type="dxa"/>
           </w:tcPr>
           <w:p>
+            <w:proofErr w:type="spellStart"/>
             <w:r>
               <w:t>drawLetter</w:t>
             </w:r>
+            <w:proofErr w:type="spellEnd"/>
           </w:p>
         </w:tc>
         <w:tc>
@@ -690,9 +777,11 @@
             <w:tcW w:w="2122" w:type="dxa"/>
           </w:tcPr>
           <w:p>
+            <w:proofErr w:type="spellStart"/>
             <w:r>
               <w:t>penCommand</w:t>
             </w:r>
+            <w:proofErr w:type="spellEnd"/>
           </w:p>
         </w:tc>
         <w:tc>
@@ -700,9 +789,11 @@
             <w:tcW w:w="1842" w:type="dxa"/>
           </w:tcPr>
           <w:p>
+            <w:proofErr w:type="spellStart"/>
             <w:r>
               <w:t>boolean</w:t>
             </w:r>
+            <w:proofErr w:type="spellEnd"/>
           </w:p>
         </w:tc>
         <w:tc>
@@ -711,7 +802,15 @@
           </w:tcPr>
           <w:p>
             <w:r>
-              <w:t xml:space="preserve">Tells the GCode compiler whether to append </w:t>
+              <w:t xml:space="preserve">Tells the </w:t>
+            </w:r>
+            <w:proofErr w:type="spellStart"/>
+            <w:r>
+              <w:t>GCode</w:t>
+            </w:r>
+            <w:proofErr w:type="spellEnd"/>
+            <w:r>
+              <w:t xml:space="preserve"> compiler whether to append </w:t>
             </w:r>
             <w:r>
               <w:t>a pen instruction depending on whether it changed the previous step.</w:t>
@@ -728,9 +827,11 @@
             <w:tcW w:w="2122" w:type="dxa"/>
           </w:tcPr>
           <w:p>
+            <w:proofErr w:type="spellStart"/>
             <w:r>
               <w:t>GCODELine</w:t>
             </w:r>
+            <w:proofErr w:type="spellEnd"/>
           </w:p>
         </w:tc>
         <w:tc>
@@ -763,9 +864,11 @@
             <w:tcW w:w="2122" w:type="dxa"/>
           </w:tcPr>
           <w:p>
+            <w:proofErr w:type="spellStart"/>
             <w:r>
               <w:t>currentLine</w:t>
             </w:r>
+            <w:proofErr w:type="spellEnd"/>
           </w:p>
         </w:tc>
         <w:tc>
@@ -803,14 +906,24 @@
         <w:t>int</w:t>
       </w:r>
       <w:r>
-        <w:t xml:space="preserve"> loadFont</w:t>
-      </w:r>
+        <w:t xml:space="preserve"> </w:t>
+      </w:r>
+      <w:proofErr w:type="spellStart"/>
+      <w:r>
+        <w:t>loadFont</w:t>
+      </w:r>
+      <w:proofErr w:type="spellEnd"/>
       <w:r>
         <w:t xml:space="preserve"> (</w:t>
       </w:r>
       <w:r>
-        <w:t>struct fontData</w:t>
-      </w:r>
+        <w:t xml:space="preserve">struct </w:t>
+      </w:r>
+      <w:proofErr w:type="spellStart"/>
+      <w:r>
+        <w:t>fontData</w:t>
+      </w:r>
+      <w:proofErr w:type="spellEnd"/>
       <w:r>
         <w:t xml:space="preserve"> *letters</w:t>
       </w:r>
@@ -830,8 +943,13 @@
       <w:pPr>
         <w:ind w:left="720"/>
       </w:pPr>
-      <w:r>
-        <w:t xml:space="preserve">fontData *letters – points to the </w:t>
+      <w:proofErr w:type="spellStart"/>
+      <w:r>
+        <w:t>fontData</w:t>
+      </w:r>
+      <w:proofErr w:type="spellEnd"/>
+      <w:r>
+        <w:t xml:space="preserve"> *letters – points to the </w:t>
       </w:r>
       <w:r>
         <w:t>nested structure-array</w:t>
@@ -864,21 +982,44 @@
       <w:r>
         <w:t xml:space="preserve"> </w:t>
       </w:r>
+      <w:proofErr w:type="spellStart"/>
       <w:r>
         <w:t>generateGCODE</w:t>
       </w:r>
+      <w:proofErr w:type="spellEnd"/>
       <w:r>
         <w:t xml:space="preserve"> (</w:t>
       </w:r>
       <w:r>
-        <w:t xml:space="preserve">float X, float Y, float P, float scale, float xOffset, float yOffset, </w:t>
+        <w:t xml:space="preserve">float X, float Y, float P, float scale, float </w:t>
+      </w:r>
+      <w:proofErr w:type="spellStart"/>
+      <w:r>
+        <w:t>xOffset</w:t>
+      </w:r>
+      <w:proofErr w:type="spellEnd"/>
+      <w:r>
+        <w:t xml:space="preserve">, float </w:t>
+      </w:r>
+      <w:proofErr w:type="spellStart"/>
+      <w:r>
+        <w:t>yOffset</w:t>
+      </w:r>
+      <w:proofErr w:type="spellEnd"/>
+      <w:r>
+        <w:t xml:space="preserve">, </w:t>
       </w:r>
       <w:r>
         <w:t>int</w:t>
       </w:r>
       <w:r>
-        <w:t xml:space="preserve"> setPen</w:t>
-      </w:r>
+        <w:t xml:space="preserve"> </w:t>
+      </w:r>
+      <w:proofErr w:type="spellStart"/>
+      <w:r>
+        <w:t>setPen</w:t>
+      </w:r>
+      <w:proofErr w:type="spellEnd"/>
       <w:r>
         <w:t>, char *GCODE</w:t>
       </w:r>
@@ -888,6 +1029,7 @@
     </w:p>
     <w:p>
       <w:r>
+        <w:lastRenderedPageBreak/>
         <w:t xml:space="preserve">Parameters: </w:t>
       </w:r>
     </w:p>
@@ -914,8 +1056,21 @@
       <w:pPr>
         <w:ind w:left="720"/>
       </w:pPr>
-      <w:r>
-        <w:t xml:space="preserve">xOffset, yOffset </w:t>
+      <w:proofErr w:type="spellStart"/>
+      <w:r>
+        <w:t>xOffset</w:t>
+      </w:r>
+      <w:proofErr w:type="spellEnd"/>
+      <w:r>
+        <w:t xml:space="preserve">, </w:t>
+      </w:r>
+      <w:proofErr w:type="spellStart"/>
+      <w:r>
+        <w:t>yOffset</w:t>
+      </w:r>
+      <w:proofErr w:type="spellEnd"/>
+      <w:r>
+        <w:t xml:space="preserve"> </w:t>
       </w:r>
       <w:r>
         <w:t>–</w:t>
@@ -931,8 +1086,13 @@
       <w:pPr>
         <w:ind w:left="720"/>
       </w:pPr>
-      <w:r>
-        <w:t xml:space="preserve">setPen – </w:t>
+      <w:proofErr w:type="spellStart"/>
+      <w:r>
+        <w:t>setPen</w:t>
+      </w:r>
+      <w:proofErr w:type="spellEnd"/>
+      <w:r>
+        <w:t xml:space="preserve"> – </w:t>
       </w:r>
       <w:r>
         <w:t>specifies whether to send a pen update instruction, based on whether it changes from previous instruction.</w:t>
@@ -948,7 +1108,31 @@
     </w:p>
     <w:p>
       <w:r>
-        <w:t>int getDrawWord (int filePosition, int *drawWord, int *x</w:t>
+        <w:t xml:space="preserve">int </w:t>
+      </w:r>
+      <w:proofErr w:type="spellStart"/>
+      <w:r>
+        <w:t>getDrawWord</w:t>
+      </w:r>
+      <w:proofErr w:type="spellEnd"/>
+      <w:r>
+        <w:t xml:space="preserve"> (int </w:t>
+      </w:r>
+      <w:proofErr w:type="spellStart"/>
+      <w:r>
+        <w:t>filePosition</w:t>
+      </w:r>
+      <w:proofErr w:type="spellEnd"/>
+      <w:r>
+        <w:t>, int *</w:t>
+      </w:r>
+      <w:proofErr w:type="spellStart"/>
+      <w:r>
+        <w:t>drawWord</w:t>
+      </w:r>
+      <w:proofErr w:type="spellEnd"/>
+      <w:r>
+        <w:t>, int *x</w:t>
       </w:r>
       <w:r>
         <w:t>)</w:t>
@@ -963,9 +1147,11 @@
       <w:pPr>
         <w:ind w:left="720"/>
       </w:pPr>
+      <w:proofErr w:type="spellStart"/>
       <w:r>
         <w:t>filePosition</w:t>
       </w:r>
+      <w:proofErr w:type="spellEnd"/>
       <w:r>
         <w:t xml:space="preserve"> – </w:t>
       </w:r>
@@ -978,8 +1164,15 @@
         <w:ind w:left="720"/>
       </w:pPr>
       <w:r>
-        <w:lastRenderedPageBreak/>
-        <w:t>*drawWord – pointer to char array where current word to print is stored</w:t>
+        <w:t>*</w:t>
+      </w:r>
+      <w:proofErr w:type="spellStart"/>
+      <w:r>
+        <w:t>drawWord</w:t>
+      </w:r>
+      <w:proofErr w:type="spellEnd"/>
+      <w:r>
+        <w:t xml:space="preserve"> – pointer to char array where current word to print is stored</w:t>
       </w:r>
     </w:p>
     <w:p>
@@ -1010,8 +1203,13 @@
       <w:r>
         <w:t xml:space="preserve"> </w:t>
       </w:r>
-      <w:r>
-        <w:t>filePosition returned after increment</w:t>
+      <w:proofErr w:type="spellStart"/>
+      <w:r>
+        <w:t>filePosition</w:t>
+      </w:r>
+      <w:proofErr w:type="spellEnd"/>
+      <w:r>
+        <w:t xml:space="preserve"> returned after increment</w:t>
       </w:r>
     </w:p>
     <w:p>
@@ -1109,8 +1307,13 @@
             <w:tcW w:w="2373" w:type="dxa"/>
           </w:tcPr>
           <w:p>
-            <w:r>
-              <w:t>Main()</w:t>
+            <w:proofErr w:type="gramStart"/>
+            <w:r>
+              <w:t>Main(</w:t>
+            </w:r>
+            <w:proofErr w:type="gramEnd"/>
+            <w:r>
+              <w:t>)</w:t>
             </w:r>
             <w:r>
               <w:t xml:space="preserve"> </w:t>
@@ -1453,8 +1656,13 @@
             <w:tcW w:w="2373" w:type="dxa"/>
           </w:tcPr>
           <w:p>
-            <w:r>
-              <w:t>Main() – Input text</w:t>
+            <w:proofErr w:type="gramStart"/>
+            <w:r>
+              <w:t>Main(</w:t>
+            </w:r>
+            <w:proofErr w:type="gramEnd"/>
+            <w:r>
+              <w:t>) – Input text</w:t>
             </w:r>
           </w:p>
         </w:tc>
@@ -1623,11 +1831,18 @@
             <w:tcW w:w="2373" w:type="dxa"/>
           </w:tcPr>
           <w:p>
+            <w:proofErr w:type="spellStart"/>
+            <w:proofErr w:type="gramStart"/>
             <w:r>
               <w:t>getLetterWidth</w:t>
             </w:r>
-            <w:r>
-              <w:t>()</w:t>
+            <w:proofErr w:type="spellEnd"/>
+            <w:r>
+              <w:t>(</w:t>
+            </w:r>
+            <w:proofErr w:type="gramEnd"/>
+            <w:r>
+              <w:t>)</w:t>
             </w:r>
           </w:p>
         </w:tc>
@@ -1671,8 +1886,19 @@
             <w:tcW w:w="2373" w:type="dxa"/>
           </w:tcPr>
           <w:p>
-            <w:r>
-              <w:t>sendSerial()</w:t>
+            <w:proofErr w:type="spellStart"/>
+            <w:proofErr w:type="gramStart"/>
+            <w:r>
+              <w:lastRenderedPageBreak/>
+              <w:t>sendSerial</w:t>
+            </w:r>
+            <w:proofErr w:type="spellEnd"/>
+            <w:r>
+              <w:t>(</w:t>
+            </w:r>
+            <w:proofErr w:type="gramEnd"/>
+            <w:r>
+              <w:t>)</w:t>
             </w:r>
           </w:p>
         </w:tc>
@@ -1744,8 +1970,17 @@
           <w:b/>
           <w:bCs/>
         </w:rPr>
-        <w:t xml:space="preserve"> on Moodle and Github</w:t>
-      </w:r>
+        <w:t xml:space="preserve"> on Moodle and </w:t>
+      </w:r>
+      <w:proofErr w:type="spellStart"/>
+      <w:r>
+        <w:rPr>
+          <w:b/>
+          <w:bCs/>
+        </w:rPr>
+        <w:t>Github</w:t>
+      </w:r>
+      <w:proofErr w:type="spellEnd"/>
     </w:p>
     <w:p>
       <w:pPr>
@@ -1759,8 +1994,13 @@
       <w:r>
         <w:t xml:space="preserve">I have not used AI anywhere for anything within this </w:t>
       </w:r>
-      <w:r>
-        <w:t>coursework, and confirm that it is all my own work.</w:t>
+      <w:proofErr w:type="gramStart"/>
+      <w:r>
+        <w:t>coursework, and</w:t>
+      </w:r>
+      <w:proofErr w:type="gramEnd"/>
+      <w:r>
+        <w:t xml:space="preserve"> confirm that it is all my own work.</w:t>
       </w:r>
     </w:p>
     <w:sectPr>

</xml_diff>